<commit_message>
Removed 25 yrs. Changed Delivery Lead to Engineering Lead
</commit_message>
<xml_diff>
--- a/PraveenPurohit Resume.docx
+++ b/PraveenPurohit Resume.docx
@@ -214,7 +214,7 @@
                 <w:sz w:val="20"/>
                 <w:szCs w:val="28"/>
               </w:rPr>
-              <w:t xml:space="preserve"> delivery lead with a track record of delivering complex </w:t>
+              <w:t xml:space="preserve"> lead with a track record of delivering complex </w:t>
             </w:r>
             <w:r>
               <w:rPr>
@@ -322,7 +322,7 @@
                 <w:sz w:val="20"/>
                 <w:szCs w:val="28"/>
               </w:rPr>
-              <w:t xml:space="preserve">. 25 years IT experience. </w:t>
+              <w:t xml:space="preserve">. </w:t>
             </w:r>
             <w:r>
               <w:rPr>
@@ -546,7 +546,16 @@
               <w:rPr>
                 <w:color w:val="000000" w:themeColor="text1"/>
               </w:rPr>
-              <w:t>Delivery Leadership</w:t>
+              <w:t>E</w:t>
+            </w:r>
+            <w:r>
+              <w:t>ngineering</w:t>
+            </w:r>
+            <w:r>
+              <w:rPr>
+                <w:color w:val="000000" w:themeColor="text1"/>
+              </w:rPr>
+              <w:t xml:space="preserve"> Leadership</w:t>
             </w:r>
           </w:p>
         </w:tc>
@@ -578,7 +587,19 @@
               <w:rPr>
                 <w:color w:val="000000" w:themeColor="text1"/>
               </w:rPr>
-              <w:t xml:space="preserve">Engineering delivery lead for large size teams ensuring successful delivery of projects. </w:t>
+              <w:t xml:space="preserve">Engineering lead for large size teams ensuring successful </w:t>
+            </w:r>
+            <w:r>
+              <w:rPr>
+                <w:color w:val="000000" w:themeColor="text1"/>
+              </w:rPr>
+              <w:t>production release</w:t>
+            </w:r>
+            <w:r>
+              <w:rPr>
+                <w:color w:val="000000" w:themeColor="text1"/>
+              </w:rPr>
+              <w:t xml:space="preserve"> of projects. </w:t>
             </w:r>
           </w:p>
           <w:p>
@@ -896,7 +917,67 @@
               <w:rPr>
                 <w:color w:val="000000" w:themeColor="text1"/>
               </w:rPr>
-              <w:t xml:space="preserve">ransformed from traditional delivery to Agile, CI/CD, DevOps fully automated delivery. </w:t>
+              <w:t xml:space="preserve">ransformed </w:t>
+            </w:r>
+            <w:r>
+              <w:rPr>
+                <w:color w:val="000000" w:themeColor="text1"/>
+              </w:rPr>
+              <w:t xml:space="preserve">organizations </w:t>
+            </w:r>
+            <w:r>
+              <w:rPr>
+                <w:color w:val="000000" w:themeColor="text1"/>
+              </w:rPr>
+              <w:t xml:space="preserve">from </w:t>
+            </w:r>
+            <w:r>
+              <w:rPr>
+                <w:color w:val="000000" w:themeColor="text1"/>
+              </w:rPr>
+              <w:t>waterfall</w:t>
+            </w:r>
+            <w:r>
+              <w:rPr>
+                <w:color w:val="000000" w:themeColor="text1"/>
+              </w:rPr>
+              <w:t xml:space="preserve"> </w:t>
+            </w:r>
+            <w:r>
+              <w:rPr>
+                <w:color w:val="000000" w:themeColor="text1"/>
+              </w:rPr>
+              <w:t>project</w:t>
+            </w:r>
+            <w:r>
+              <w:rPr>
+                <w:color w:val="000000" w:themeColor="text1"/>
+              </w:rPr>
+              <w:t xml:space="preserve"> </w:t>
+            </w:r>
+            <w:r>
+              <w:rPr>
+                <w:color w:val="000000" w:themeColor="text1"/>
+              </w:rPr>
+              <w:t xml:space="preserve">delivery </w:t>
+            </w:r>
+            <w:r>
+              <w:rPr>
+                <w:color w:val="000000" w:themeColor="text1"/>
+              </w:rPr>
+              <w:t xml:space="preserve">to Agile, CI/CD, DevOps fully automated </w:t>
+            </w:r>
+            <w:r>
+              <w:rPr>
+                <w:color w:val="000000" w:themeColor="text1"/>
+              </w:rPr>
+              <w:t>releases</w:t>
+            </w:r>
+            <w:r>
+              <w:rPr>
+                <w:color w:val="000000" w:themeColor="text1"/>
+              </w:rPr>
+              <w:t xml:space="preserve">. </w:t>
             </w:r>
           </w:p>
           <w:p>
@@ -1522,7 +1603,34 @@
               <w:rPr>
                 <w:color w:val="000000" w:themeColor="text1"/>
               </w:rPr>
-              <w:t xml:space="preserve"> and agile metrics to manage delivery. </w:t>
+              <w:t xml:space="preserve"> and agile metrics to manage</w:t>
+            </w:r>
+            <w:r>
+              <w:rPr>
+                <w:color w:val="000000" w:themeColor="text1"/>
+              </w:rPr>
+              <w:t xml:space="preserve"> </w:t>
+            </w:r>
+            <w:r>
+              <w:t>project</w:t>
+            </w:r>
+            <w:r>
+              <w:rPr>
+                <w:color w:val="000000" w:themeColor="text1"/>
+              </w:rPr>
+              <w:t xml:space="preserve"> </w:t>
+            </w:r>
+            <w:r>
+              <w:rPr>
+                <w:color w:val="000000" w:themeColor="text1"/>
+              </w:rPr>
+              <w:t>releases</w:t>
+            </w:r>
+            <w:r>
+              <w:rPr>
+                <w:color w:val="000000" w:themeColor="text1"/>
+              </w:rPr>
+              <w:t xml:space="preserve"> </w:t>
             </w:r>
           </w:p>
           <w:p>
@@ -1554,7 +1662,7 @@
               <w:rPr>
                 <w:color w:val="000000" w:themeColor="text1"/>
               </w:rPr>
-              <w:t>leadership</w:t>
+              <w:t>management</w:t>
             </w:r>
             <w:r>
               <w:rPr>
@@ -2983,7 +3091,14 @@
                 <w:color w:val="000000" w:themeColor="text1"/>
                 <w:szCs w:val="16"/>
               </w:rPr>
-              <w:t xml:space="preserve">Delivery Lead and </w:t>
+              <w:t>Engineering</w:t>
+            </w:r>
+            <w:r>
+              <w:rPr>
+                <w:color w:val="000000" w:themeColor="text1"/>
+                <w:szCs w:val="16"/>
+              </w:rPr>
+              <w:t xml:space="preserve"> Lead and </w:t>
             </w:r>
             <w:r>
               <w:rPr>
@@ -3109,28 +3224,21 @@
                 <w:color w:val="000000" w:themeColor="text1"/>
                 <w:szCs w:val="16"/>
               </w:rPr>
-              <w:t xml:space="preserve">Technical </w:t>
-            </w:r>
-            <w:r>
-              <w:rPr>
-                <w:color w:val="000000" w:themeColor="text1"/>
-                <w:szCs w:val="16"/>
-              </w:rPr>
-              <w:t xml:space="preserve">Delivery lead </w:t>
-            </w:r>
-            <w:r>
-              <w:rPr>
-                <w:color w:val="000000" w:themeColor="text1"/>
-                <w:szCs w:val="16"/>
-              </w:rPr>
-              <w:t>and Agile coach</w:t>
-            </w:r>
-            <w:r>
-              <w:rPr>
-                <w:color w:val="000000" w:themeColor="text1"/>
-                <w:szCs w:val="16"/>
-              </w:rPr>
-              <w:t xml:space="preserve"> </w:t>
+              <w:t>Engineering</w:t>
+            </w:r>
+            <w:r>
+              <w:rPr>
+                <w:color w:val="000000" w:themeColor="text1"/>
+                <w:szCs w:val="16"/>
+              </w:rPr>
+              <w:t xml:space="preserve"> lead </w:t>
+            </w:r>
+            <w:r>
+              <w:rPr>
+                <w:color w:val="000000" w:themeColor="text1"/>
+                <w:szCs w:val="16"/>
+              </w:rPr>
+              <w:t xml:space="preserve">and Agile coach </w:t>
             </w:r>
             <w:r>
               <w:rPr>
@@ -3159,6 +3267,13 @@
                 <w:szCs w:val="16"/>
               </w:rPr>
               <w:tab/>
+            </w:r>
+            <w:r>
+              <w:rPr>
+                <w:color w:val="000000" w:themeColor="text1"/>
+                <w:szCs w:val="16"/>
+              </w:rPr>
+              <w:t xml:space="preserve">                       </w:t>
             </w:r>
             <w:r>
               <w:rPr>
@@ -3196,7 +3311,21 @@
                 <w:color w:val="000000" w:themeColor="text1"/>
                 <w:szCs w:val="16"/>
               </w:rPr>
-              <w:t>Product development lead</w:t>
+              <w:t xml:space="preserve">Product </w:t>
+            </w:r>
+            <w:r>
+              <w:rPr>
+                <w:color w:val="000000" w:themeColor="text1"/>
+                <w:szCs w:val="16"/>
+              </w:rPr>
+              <w:t xml:space="preserve">Engineering </w:t>
+            </w:r>
+            <w:r>
+              <w:rPr>
+                <w:color w:val="000000" w:themeColor="text1"/>
+                <w:szCs w:val="16"/>
+              </w:rPr>
+              <w:t>lead</w:t>
             </w:r>
             <w:r>
               <w:rPr>
@@ -3349,14 +3478,21 @@
                 <w:color w:val="000000" w:themeColor="text1"/>
                 <w:szCs w:val="16"/>
               </w:rPr>
-              <w:t xml:space="preserve">Technical </w:t>
-            </w:r>
-            <w:r>
-              <w:rPr>
-                <w:color w:val="000000" w:themeColor="text1"/>
-                <w:szCs w:val="16"/>
-              </w:rPr>
-              <w:t>Delivery Lead</w:t>
+              <w:t>Engineering</w:t>
+            </w:r>
+            <w:r>
+              <w:rPr>
+                <w:color w:val="000000" w:themeColor="text1"/>
+                <w:szCs w:val="16"/>
+              </w:rPr>
+              <w:t xml:space="preserve"> Lead</w:t>
+            </w:r>
+            <w:r>
+              <w:rPr>
+                <w:color w:val="000000" w:themeColor="text1"/>
+                <w:szCs w:val="16"/>
+              </w:rPr>
+              <w:t xml:space="preserve">         </w:t>
             </w:r>
             <w:r>
               <w:rPr>
@@ -3426,7 +3562,49 @@
                 <w:color w:val="000000" w:themeColor="text1"/>
                 <w:szCs w:val="16"/>
               </w:rPr>
-              <w:t>Engineering delivery lead accountable for customer delivery and satisfaction</w:t>
+              <w:t xml:space="preserve">Engineering lead accountable for </w:t>
+            </w:r>
+            <w:r>
+              <w:rPr>
+                <w:color w:val="000000" w:themeColor="text1"/>
+                <w:szCs w:val="16"/>
+              </w:rPr>
+              <w:t>project</w:t>
+            </w:r>
+            <w:r>
+              <w:rPr>
+                <w:color w:val="000000" w:themeColor="text1"/>
+                <w:szCs w:val="16"/>
+              </w:rPr>
+              <w:t xml:space="preserve"> </w:t>
+            </w:r>
+            <w:r>
+              <w:rPr>
+                <w:color w:val="000000" w:themeColor="text1"/>
+                <w:szCs w:val="16"/>
+              </w:rPr>
+              <w:t>releases</w:t>
+            </w:r>
+            <w:r>
+              <w:rPr>
+                <w:color w:val="000000" w:themeColor="text1"/>
+                <w:szCs w:val="16"/>
+              </w:rPr>
+              <w:t xml:space="preserve"> and</w:t>
+            </w:r>
+            <w:r>
+              <w:rPr>
+                <w:color w:val="000000" w:themeColor="text1"/>
+                <w:szCs w:val="16"/>
+              </w:rPr>
+              <w:t xml:space="preserve"> customer</w:t>
+            </w:r>
+            <w:r>
+              <w:rPr>
+                <w:color w:val="000000" w:themeColor="text1"/>
+                <w:szCs w:val="16"/>
+              </w:rPr>
+              <w:t xml:space="preserve"> satisfaction</w:t>
             </w:r>
             <w:r>
               <w:rPr>
@@ -3472,7 +3650,21 @@
                 <w:color w:val="000000" w:themeColor="text1"/>
                 <w:szCs w:val="16"/>
               </w:rPr>
-              <w:t>Project and program managing client engagements to ensure timely delivery with high quality</w:t>
+              <w:t xml:space="preserve">Project and program managing client engagements to ensure timely </w:t>
+            </w:r>
+            <w:r>
+              <w:rPr>
+                <w:color w:val="000000" w:themeColor="text1"/>
+                <w:szCs w:val="16"/>
+              </w:rPr>
+              <w:t>releases</w:t>
+            </w:r>
+            <w:r>
+              <w:rPr>
+                <w:color w:val="000000" w:themeColor="text1"/>
+                <w:szCs w:val="16"/>
+              </w:rPr>
+              <w:t xml:space="preserve"> with high quality</w:t>
             </w:r>
           </w:p>
           <w:p>
@@ -3504,7 +3696,7 @@
                 <w:color w:val="000000" w:themeColor="text1"/>
                 <w:szCs w:val="16"/>
               </w:rPr>
-              <w:t>Hiring, training, and scaling up of technical delivery teams</w:t>
+              <w:t>Hiring, training, and scaling up of technical teams</w:t>
             </w:r>
           </w:p>
           <w:p>
@@ -3520,7 +3712,21 @@
                 <w:color w:val="000000" w:themeColor="text1"/>
                 <w:szCs w:val="16"/>
               </w:rPr>
-              <w:t>Owning delivery of Investment banking and commodities clients</w:t>
+              <w:t xml:space="preserve">Owning </w:t>
+            </w:r>
+            <w:r>
+              <w:rPr>
+                <w:color w:val="000000" w:themeColor="text1"/>
+                <w:szCs w:val="16"/>
+              </w:rPr>
+              <w:t>project releases for</w:t>
+            </w:r>
+            <w:r>
+              <w:rPr>
+                <w:color w:val="000000" w:themeColor="text1"/>
+                <w:szCs w:val="16"/>
+              </w:rPr>
+              <w:t xml:space="preserve"> Investment banking and commodities clients</w:t>
             </w:r>
           </w:p>
           <w:p>
@@ -3552,7 +3758,21 @@
                 <w:color w:val="000000" w:themeColor="text1"/>
                 <w:szCs w:val="16"/>
               </w:rPr>
-              <w:t>Status reporting to clients and internal senior management to track delivery progress, risks, issues, and dependencies</w:t>
+              <w:t xml:space="preserve">Status reporting to clients and internal senior management to track </w:t>
+            </w:r>
+            <w:r>
+              <w:rPr>
+                <w:color w:val="000000" w:themeColor="text1"/>
+                <w:szCs w:val="16"/>
+              </w:rPr>
+              <w:t>release</w:t>
+            </w:r>
+            <w:r>
+              <w:rPr>
+                <w:color w:val="000000" w:themeColor="text1"/>
+                <w:szCs w:val="16"/>
+              </w:rPr>
+              <w:t xml:space="preserve"> progress, risks, issues, and dependencies</w:t>
             </w:r>
           </w:p>
           <w:p>
@@ -3741,14 +3961,14 @@
                 <w:color w:val="000000" w:themeColor="text1"/>
                 <w:szCs w:val="16"/>
               </w:rPr>
-              <w:t xml:space="preserve">Technical </w:t>
-            </w:r>
-            <w:r>
-              <w:rPr>
-                <w:color w:val="000000" w:themeColor="text1"/>
-                <w:szCs w:val="16"/>
-              </w:rPr>
-              <w:t xml:space="preserve">Delivery Lead for </w:t>
+              <w:t>Engineering</w:t>
+            </w:r>
+            <w:r>
+              <w:rPr>
+                <w:color w:val="000000" w:themeColor="text1"/>
+                <w:szCs w:val="16"/>
+              </w:rPr>
+              <w:t xml:space="preserve"> Lead for </w:t>
             </w:r>
             <w:proofErr w:type="spellStart"/>
             <w:r>
@@ -3765,6 +3985,13 @@
                 <w:szCs w:val="16"/>
               </w:rPr>
               <w:t>-I BU, Bangalore</w:t>
+            </w:r>
+            <w:r>
+              <w:rPr>
+                <w:color w:val="000000" w:themeColor="text1"/>
+                <w:szCs w:val="16"/>
+              </w:rPr>
+              <w:t xml:space="preserve">     </w:t>
             </w:r>
             <w:r>
               <w:rPr>
@@ -6363,6 +6590,7 @@
     <w:rsid w:val="00877911"/>
     <w:rsid w:val="0089557E"/>
     <w:rsid w:val="008D1794"/>
+    <w:rsid w:val="008E2748"/>
     <w:rsid w:val="008F0886"/>
     <w:rsid w:val="008F0B83"/>
     <w:rsid w:val="00901271"/>
@@ -10131,10 +10359,6 @@
 </file>
 
 <file path=customXml/item1.xml><?xml version="1.0" encoding="utf-8"?>
-<b:Sources xmlns:b="http://schemas.openxmlformats.org/officeDocument/2006/bibliography" xmlns="http://schemas.openxmlformats.org/officeDocument/2006/bibliography" SelectedStyle="\APA.XSL" StyleName="APA"/>
-</file>
-
-<file path=customXml/item2.xml><?xml version="1.0" encoding="utf-8"?>
 <?mso-contentType ?>
 <FormTemplates xmlns="http://schemas.microsoft.com/sharepoint/v3/contenttype/forms">
   <Display>DocumentLibraryForm</Display>
@@ -10143,18 +10367,22 @@
 </FormTemplates>
 </file>
 
+<file path=customXml/item2.xml><?xml version="1.0" encoding="utf-8"?>
+<b:Sources xmlns:b="http://schemas.openxmlformats.org/officeDocument/2006/bibliography" xmlns="http://schemas.openxmlformats.org/officeDocument/2006/bibliography" SelectedStyle="\APA.XSL" StyleName="APA"/>
+</file>
+
 <file path=customXml/itemProps1.xml><?xml version="1.0" encoding="utf-8"?>
+<ds:datastoreItem xmlns:ds="http://schemas.openxmlformats.org/officeDocument/2006/customXml" ds:itemID="{D7F26A1B-11AC-4436-9823-0F93C6E088F6}">
+  <ds:schemaRefs>
+    <ds:schemaRef ds:uri="http://schemas.microsoft.com/sharepoint/v3/contenttype/forms"/>
+  </ds:schemaRefs>
+</ds:datastoreItem>
+</file>
+
+<file path=customXml/itemProps2.xml><?xml version="1.0" encoding="utf-8"?>
 <ds:datastoreItem xmlns:ds="http://schemas.openxmlformats.org/officeDocument/2006/customXml" ds:itemID="{A94609B6-4274-D146-9F59-CF99D01EA73C}">
   <ds:schemaRefs>
     <ds:schemaRef ds:uri="http://schemas.openxmlformats.org/officeDocument/2006/bibliography"/>
   </ds:schemaRefs>
 </ds:datastoreItem>
-</file>
-
-<file path=customXml/itemProps2.xml><?xml version="1.0" encoding="utf-8"?>
-<ds:datastoreItem xmlns:ds="http://schemas.openxmlformats.org/officeDocument/2006/customXml" ds:itemID="{D7F26A1B-11AC-4436-9823-0F93C6E088F6}">
-  <ds:schemaRefs>
-    <ds:schemaRef ds:uri="http://schemas.microsoft.com/sharepoint/v3/contenttype/forms"/>
-  </ds:schemaRefs>
-</ds:datastoreItem>
 </file>
</xml_diff>

<commit_message>
removed education date, Infinium and NIIT experience. Removed Shri Guruvay namah due to ATS using it as name issue
</commit_message>
<xml_diff>
--- a/PraveenPurohit Resume.docx
+++ b/PraveenPurohit Resume.docx
@@ -2536,13 +2536,25 @@
               <w:rPr>
                 <w:color w:val="000000" w:themeColor="text1"/>
               </w:rPr>
-              <w:t xml:space="preserve"> in Data Science.                                                                            20</w:t>
+              <w:t xml:space="preserve"> in Data Science.                                                                            </w:t>
+            </w:r>
+            <w:r>
+              <w:rPr>
+                <w:color w:val="000000" w:themeColor="text1"/>
+              </w:rPr>
+              <w:t xml:space="preserve">                         </w:t>
             </w:r>
             <w:r>
               <w:rPr>
                 <w:color w:val="000000" w:themeColor="text1"/>
               </w:rPr>
               <w:t>20</w:t>
+            </w:r>
+            <w:r>
+              <w:rPr>
+                <w:color w:val="000000" w:themeColor="text1"/>
+              </w:rPr>
+              <w:t>19</w:t>
             </w:r>
             <w:r>
               <w:rPr>
@@ -2564,6 +2576,12 @@
                 <w:color w:val="000000" w:themeColor="text1"/>
               </w:rPr>
               <w:t>University of Illinois at Urbana-Champaign</w:t>
+            </w:r>
+            <w:r>
+              <w:rPr>
+                <w:color w:val="000000" w:themeColor="text1"/>
+              </w:rPr>
+              <w:t xml:space="preserve">     </w:t>
             </w:r>
           </w:p>
           <w:p>
@@ -2807,13 +2825,13 @@
               <w:rPr>
                 <w:color w:val="000000" w:themeColor="text1"/>
               </w:rPr>
-              <w:t xml:space="preserve">                                                                    </w:t>
-            </w:r>
-            <w:r>
-              <w:rPr>
-                <w:color w:val="000000" w:themeColor="text1"/>
-              </w:rPr>
-              <w:t>1991-95</w:t>
+              <w:t xml:space="preserve">                                                                   </w:t>
+            </w:r>
+            <w:r>
+              <w:rPr>
+                <w:color w:val="000000" w:themeColor="text1"/>
+              </w:rPr>
+              <w:t xml:space="preserve">                            </w:t>
             </w:r>
           </w:p>
         </w:tc>
@@ -2892,6 +2910,7 @@
             <w:gridSpan w:val="3"/>
             <w:tcBorders>
               <w:left w:val="nil"/>
+              <w:bottom w:val="single" w:sz="4" w:space="0" w:color="BFBFBF" w:themeColor="background1" w:themeShade="BF"/>
               <w:right w:val="nil"/>
             </w:tcBorders>
           </w:tcPr>
@@ -3119,7 +3138,21 @@
                 <w:color w:val="000000" w:themeColor="text1"/>
                 <w:szCs w:val="16"/>
               </w:rPr>
-              <w:t xml:space="preserve">Coach for Phillips 66                                                                                                                               2019 — </w:t>
+              <w:t xml:space="preserve">Coach for Phillips 66                                                                                                     </w:t>
+            </w:r>
+            <w:r>
+              <w:rPr>
+                <w:color w:val="000000" w:themeColor="text1"/>
+                <w:szCs w:val="16"/>
+              </w:rPr>
+              <w:t xml:space="preserve"> </w:t>
+            </w:r>
+            <w:r>
+              <w:rPr>
+                <w:color w:val="000000" w:themeColor="text1"/>
+                <w:szCs w:val="16"/>
+              </w:rPr>
+              <w:t xml:space="preserve">                 2019 — </w:t>
             </w:r>
             <w:r>
               <w:rPr>
@@ -3634,7 +3667,7 @@
                 <w:color w:val="000000" w:themeColor="text1"/>
                 <w:szCs w:val="16"/>
               </w:rPr>
-              <w:t>Senior Scrum Master, Scrum Master, Agile coach for agile deliveries</w:t>
+              <w:t>Senior Scrum Master, Agile coach for agile deliveries</w:t>
             </w:r>
           </w:p>
           <w:p>
@@ -3816,6 +3849,7 @@
             <w:gridSpan w:val="3"/>
             <w:tcBorders>
               <w:left w:val="nil"/>
+              <w:bottom w:val="nil"/>
               <w:right w:val="nil"/>
             </w:tcBorders>
           </w:tcPr>
@@ -4415,379 +4449,6 @@
           </w:p>
         </w:tc>
       </w:tr>
-      <w:tr>
-        <w:tc>
-          <w:tcPr>
-            <w:tcW w:w="10440" w:type="dxa"/>
-            <w:gridSpan w:val="3"/>
-            <w:tcBorders>
-              <w:left w:val="nil"/>
-              <w:right w:val="nil"/>
-            </w:tcBorders>
-          </w:tcPr>
-          <w:p>
-            <w:pPr>
-              <w:pStyle w:val="SectionHeading"/>
-              <w:rPr>
-                <w:color w:val="000000" w:themeColor="text1"/>
-                <w:sz w:val="18"/>
-                <w:szCs w:val="24"/>
-              </w:rPr>
-            </w:pPr>
-          </w:p>
-          <w:p>
-            <w:pPr>
-              <w:pStyle w:val="SectionHeading"/>
-              <w:rPr>
-                <w:color w:val="000000" w:themeColor="text1"/>
-                <w:sz w:val="18"/>
-                <w:szCs w:val="24"/>
-              </w:rPr>
-            </w:pPr>
-            <w:r>
-              <w:rPr>
-                <w:color w:val="000000" w:themeColor="text1"/>
-                <w:sz w:val="18"/>
-                <w:szCs w:val="24"/>
-              </w:rPr>
-              <w:t>Infinium Software, MA, USA</w:t>
-            </w:r>
-            <w:r>
-              <w:rPr>
-                <w:color w:val="000000" w:themeColor="text1"/>
-                <w:sz w:val="18"/>
-                <w:szCs w:val="24"/>
-              </w:rPr>
-              <w:tab/>
-            </w:r>
-            <w:r>
-              <w:rPr>
-                <w:color w:val="000000" w:themeColor="text1"/>
-                <w:sz w:val="18"/>
-                <w:szCs w:val="24"/>
-              </w:rPr>
-              <w:tab/>
-              <w:t xml:space="preserve">Senior Software Consultant      </w:t>
-            </w:r>
-            <w:r>
-              <w:rPr>
-                <w:color w:val="000000" w:themeColor="text1"/>
-                <w:sz w:val="18"/>
-                <w:szCs w:val="24"/>
-              </w:rPr>
-              <w:tab/>
-              <w:t xml:space="preserve">     </w:t>
-            </w:r>
-            <w:sdt>
-              <w:sdtPr>
-                <w:rPr>
-                  <w:color w:val="000000" w:themeColor="text1"/>
-                  <w:sz w:val="18"/>
-                  <w:szCs w:val="24"/>
-                </w:rPr>
-                <w:id w:val="1716784619"/>
-                <w:placeholder>
-                  <w:docPart w:val="142683A18EB34A6EB0F40EEA1B31ACCF"/>
-                </w:placeholder>
-                <w:date>
-                  <w:dateFormat w:val="M/d/yyyy"/>
-                  <w:lid w:val="en-US"/>
-                  <w:storeMappedDataAs w:val="dateTime"/>
-                  <w:calendar w:val="gregorian"/>
-                </w:date>
-              </w:sdtPr>
-              <w:sdtEndPr/>
-              <w:sdtContent>
-                <w:r>
-                  <w:rPr>
-                    <w:color w:val="000000" w:themeColor="text1"/>
-                    <w:sz w:val="18"/>
-                    <w:szCs w:val="24"/>
-                  </w:rPr>
-                  <w:t>1997</w:t>
-                </w:r>
-              </w:sdtContent>
-            </w:sdt>
-            <w:r>
-              <w:rPr>
-                <w:color w:val="000000" w:themeColor="text1"/>
-                <w:sz w:val="18"/>
-                <w:szCs w:val="24"/>
-              </w:rPr>
-              <w:t xml:space="preserve"> — </w:t>
-            </w:r>
-            <w:sdt>
-              <w:sdtPr>
-                <w:rPr>
-                  <w:color w:val="000000" w:themeColor="text1"/>
-                  <w:sz w:val="18"/>
-                  <w:szCs w:val="24"/>
-                </w:rPr>
-                <w:id w:val="1231117723"/>
-                <w:placeholder>
-                  <w:docPart w:val="405DF030BECD4CA8BC0485874C5B69E8"/>
-                </w:placeholder>
-                <w:date>
-                  <w:dateFormat w:val="M/d/yyyy"/>
-                  <w:lid w:val="en-US"/>
-                  <w:storeMappedDataAs w:val="dateTime"/>
-                  <w:calendar w:val="gregorian"/>
-                </w:date>
-              </w:sdtPr>
-              <w:sdtEndPr/>
-              <w:sdtContent>
-                <w:r>
-                  <w:rPr>
-                    <w:color w:val="000000" w:themeColor="text1"/>
-                    <w:sz w:val="18"/>
-                    <w:szCs w:val="24"/>
-                  </w:rPr>
-                  <w:t>2000</w:t>
-                </w:r>
-              </w:sdtContent>
-            </w:sdt>
-            <w:r>
-              <w:rPr>
-                <w:color w:val="000000" w:themeColor="text1"/>
-                <w:sz w:val="18"/>
-                <w:szCs w:val="24"/>
-              </w:rPr>
-              <w:tab/>
-            </w:r>
-          </w:p>
-          <w:p>
-            <w:pPr>
-              <w:pStyle w:val="PersonalInformation"/>
-              <w:rPr>
-                <w:color w:val="000000" w:themeColor="text1"/>
-                <w:sz w:val="18"/>
-                <w:szCs w:val="24"/>
-              </w:rPr>
-            </w:pPr>
-            <w:r>
-              <w:rPr>
-                <w:color w:val="000000" w:themeColor="text1"/>
-                <w:sz w:val="18"/>
-                <w:szCs w:val="24"/>
-              </w:rPr>
-              <w:t>Key Responsibilities</w:t>
-            </w:r>
-          </w:p>
-          <w:p>
-            <w:pPr>
-              <w:pStyle w:val="ListParagraph"/>
-              <w:rPr>
-                <w:color w:val="000000" w:themeColor="text1"/>
-                <w:szCs w:val="16"/>
-              </w:rPr>
-            </w:pPr>
-            <w:r>
-              <w:rPr>
-                <w:color w:val="000000" w:themeColor="text1"/>
-                <w:szCs w:val="16"/>
-              </w:rPr>
-              <w:t>Architect</w:t>
-            </w:r>
-          </w:p>
-          <w:p>
-            <w:pPr>
-              <w:pStyle w:val="ListParagraph"/>
-              <w:rPr>
-                <w:color w:val="000000" w:themeColor="text1"/>
-                <w:szCs w:val="16"/>
-              </w:rPr>
-            </w:pPr>
-            <w:r>
-              <w:rPr>
-                <w:color w:val="000000" w:themeColor="text1"/>
-                <w:szCs w:val="16"/>
-              </w:rPr>
-              <w:t>Development in COM, DCOM, MTS, IIS, MSMQ, VC++, VB, ASP, XML, DHTML, MSSQL, and related technologies.</w:t>
-            </w:r>
-          </w:p>
-        </w:tc>
-      </w:tr>
-      <w:tr>
-        <w:tc>
-          <w:tcPr>
-            <w:tcW w:w="10440" w:type="dxa"/>
-            <w:gridSpan w:val="3"/>
-            <w:tcBorders>
-              <w:left w:val="nil"/>
-              <w:right w:val="nil"/>
-            </w:tcBorders>
-          </w:tcPr>
-          <w:p>
-            <w:pPr>
-              <w:pStyle w:val="SectionHeading"/>
-              <w:rPr>
-                <w:color w:val="000000" w:themeColor="text1"/>
-                <w:sz w:val="18"/>
-                <w:szCs w:val="24"/>
-              </w:rPr>
-            </w:pPr>
-          </w:p>
-          <w:p>
-            <w:pPr>
-              <w:pStyle w:val="SectionHeading"/>
-              <w:rPr>
-                <w:color w:val="000000" w:themeColor="text1"/>
-                <w:sz w:val="18"/>
-                <w:szCs w:val="24"/>
-              </w:rPr>
-            </w:pPr>
-            <w:r>
-              <w:rPr>
-                <w:color w:val="000000" w:themeColor="text1"/>
-                <w:sz w:val="18"/>
-                <w:szCs w:val="24"/>
-              </w:rPr>
-              <w:t>NIIT Software Exports, Delhi, India</w:t>
-            </w:r>
-            <w:r>
-              <w:rPr>
-                <w:color w:val="000000" w:themeColor="text1"/>
-                <w:sz w:val="18"/>
-                <w:szCs w:val="24"/>
-              </w:rPr>
-              <w:tab/>
-              <w:t>Software Engineer</w:t>
-            </w:r>
-            <w:r>
-              <w:rPr>
-                <w:color w:val="000000" w:themeColor="text1"/>
-                <w:sz w:val="18"/>
-                <w:szCs w:val="24"/>
-              </w:rPr>
-              <w:tab/>
-              <w:t xml:space="preserve">                               </w:t>
-            </w:r>
-            <w:sdt>
-              <w:sdtPr>
-                <w:rPr>
-                  <w:color w:val="000000" w:themeColor="text1"/>
-                  <w:sz w:val="18"/>
-                  <w:szCs w:val="24"/>
-                </w:rPr>
-                <w:id w:val="2015876246"/>
-                <w:placeholder>
-                  <w:docPart w:val="42D10C02AC794982AC29EF93A4FB47BF"/>
-                </w:placeholder>
-                <w:date>
-                  <w:dateFormat w:val="M/d/yyyy"/>
-                  <w:lid w:val="en-US"/>
-                  <w:storeMappedDataAs w:val="dateTime"/>
-                  <w:calendar w:val="gregorian"/>
-                </w:date>
-              </w:sdtPr>
-              <w:sdtEndPr/>
-              <w:sdtContent>
-                <w:r>
-                  <w:rPr>
-                    <w:color w:val="000000" w:themeColor="text1"/>
-                    <w:sz w:val="18"/>
-                    <w:szCs w:val="24"/>
-                  </w:rPr>
-                  <w:t>1995</w:t>
-                </w:r>
-              </w:sdtContent>
-            </w:sdt>
-            <w:r>
-              <w:rPr>
-                <w:color w:val="000000" w:themeColor="text1"/>
-                <w:sz w:val="18"/>
-                <w:szCs w:val="24"/>
-              </w:rPr>
-              <w:t xml:space="preserve"> — </w:t>
-            </w:r>
-            <w:sdt>
-              <w:sdtPr>
-                <w:rPr>
-                  <w:color w:val="000000" w:themeColor="text1"/>
-                  <w:sz w:val="18"/>
-                  <w:szCs w:val="24"/>
-                </w:rPr>
-                <w:id w:val="-600724366"/>
-                <w:placeholder>
-                  <w:docPart w:val="C0A99E1787F241FEAB94337449F0B836"/>
-                </w:placeholder>
-                <w:date>
-                  <w:dateFormat w:val="M/d/yyyy"/>
-                  <w:lid w:val="en-US"/>
-                  <w:storeMappedDataAs w:val="dateTime"/>
-                  <w:calendar w:val="gregorian"/>
-                </w:date>
-              </w:sdtPr>
-              <w:sdtEndPr/>
-              <w:sdtContent>
-                <w:r>
-                  <w:rPr>
-                    <w:color w:val="000000" w:themeColor="text1"/>
-                    <w:sz w:val="18"/>
-                    <w:szCs w:val="24"/>
-                  </w:rPr>
-                  <w:t>1997</w:t>
-                </w:r>
-              </w:sdtContent>
-            </w:sdt>
-            <w:r>
-              <w:rPr>
-                <w:color w:val="000000" w:themeColor="text1"/>
-                <w:sz w:val="18"/>
-                <w:szCs w:val="24"/>
-              </w:rPr>
-              <w:tab/>
-            </w:r>
-          </w:p>
-          <w:p>
-            <w:pPr>
-              <w:pStyle w:val="PersonalInformation"/>
-              <w:rPr>
-                <w:color w:val="000000" w:themeColor="text1"/>
-                <w:sz w:val="18"/>
-                <w:szCs w:val="24"/>
-              </w:rPr>
-            </w:pPr>
-            <w:r>
-              <w:rPr>
-                <w:color w:val="000000" w:themeColor="text1"/>
-                <w:sz w:val="18"/>
-                <w:szCs w:val="24"/>
-              </w:rPr>
-              <w:t>Key Responsibilities</w:t>
-            </w:r>
-          </w:p>
-          <w:p>
-            <w:pPr>
-              <w:pStyle w:val="ListParagraph"/>
-              <w:rPr>
-                <w:color w:val="000000" w:themeColor="text1"/>
-                <w:szCs w:val="16"/>
-              </w:rPr>
-            </w:pPr>
-            <w:r>
-              <w:rPr>
-                <w:color w:val="000000" w:themeColor="text1"/>
-                <w:szCs w:val="16"/>
-              </w:rPr>
-              <w:t>Development in</w:t>
-            </w:r>
-            <w:r>
-              <w:rPr>
-                <w:color w:val="000000" w:themeColor="text1"/>
-              </w:rPr>
-              <w:t xml:space="preserve"> </w:t>
-            </w:r>
-            <w:r>
-              <w:rPr>
-                <w:color w:val="000000" w:themeColor="text1"/>
-                <w:szCs w:val="16"/>
-              </w:rPr>
-              <w:t xml:space="preserve">Visual C++, Visual Basic, ASP, DHTML, SQL Server </w:t>
-            </w:r>
-          </w:p>
-        </w:tc>
-      </w:tr>
     </w:tbl>
     <w:p>
       <w:pPr>
@@ -4799,7 +4460,6 @@
       </w:pPr>
     </w:p>
     <w:sectPr>
-      <w:headerReference w:type="first" r:id="rId11"/>
       <w:pgSz w:w="11907" w:h="16839" w:code="9"/>
       <w:pgMar w:top="1008" w:right="1080" w:bottom="1152" w:left="720" w:header="720" w:footer="720" w:gutter="0"/>
       <w:cols w:space="720"/>
@@ -4858,20 +4518,6 @@
     </w:p>
   </w:footnote>
 </w:footnotes>
-</file>
-
-<file path=word/header1.xml><?xml version="1.0" encoding="utf-8"?>
-<w:hdr xmlns:wpc="http://schemas.microsoft.com/office/word/2010/wordprocessingCanvas" xmlns:cx="http://schemas.microsoft.com/office/drawing/2014/chartex" xmlns:cx1="http://schemas.microsoft.com/office/drawing/2015/9/8/chartex" xmlns:cx2="http://schemas.microsoft.com/office/drawing/2015/10/21/chartex" xmlns:cx3="http://schemas.microsoft.com/office/drawing/2016/5/9/chartex" xmlns:cx4="http://schemas.microsoft.com/office/drawing/2016/5/10/chartex" xmlns:cx5="http://schemas.microsoft.com/office/drawing/2016/5/11/chartex" xmlns:cx6="http://schemas.microsoft.com/office/drawing/2016/5/12/chartex" xmlns:cx7="http://schemas.microsoft.com/office/drawing/2016/5/13/chartex" xmlns:cx8="http://schemas.microsoft.com/office/drawing/2016/5/14/chartex" xmlns:mc="http://schemas.openxmlformats.org/markup-compatibility/2006" xmlns:aink="http://schemas.microsoft.com/office/drawing/2016/ink" xmlns:am3d="http://schemas.microsoft.com/office/drawing/2017/model3d" xmlns:o="urn:schemas-microsoft-com:office:office" xmlns:r="http://schemas.openxmlformats.org/officeDocument/2006/relationships" xmlns:m="http://schemas.openxmlformats.org/officeDocument/2006/math" xmlns:v="urn:schemas-microsoft-com:vml" xmlns:wp14="http://schemas.microsoft.com/office/word/2010/wordprocessingDrawing" xmlns:wp="http://schemas.openxmlformats.org/drawingml/2006/wordprocessingDrawing" xmlns:w10="urn:schemas-microsoft-com:office:word" xmlns:w="http://schemas.openxmlformats.org/wordprocessingml/2006/main" xmlns:w14="http://schemas.microsoft.com/office/word/2010/wordml" xmlns:w15="http://schemas.microsoft.com/office/word/2012/wordml" xmlns:w16cex="http://schemas.microsoft.com/office/word/2018/wordml/cex" xmlns:w16cid="http://schemas.microsoft.com/office/word/2016/wordml/cid" xmlns:w16="http://schemas.microsoft.com/office/word/2018/wordml" xmlns:w16se="http://schemas.microsoft.com/office/word/2015/wordml/symex" xmlns:wpg="http://schemas.microsoft.com/office/word/2010/wordprocessingGroup" xmlns:wpi="http://schemas.microsoft.com/office/word/2010/wordprocessingInk" xmlns:wne="http://schemas.microsoft.com/office/word/2006/wordml" xmlns:wps="http://schemas.microsoft.com/office/word/2010/wordprocessingShape" mc:Ignorable="w14 w15 w16se w16cid w16 w16cex wp14">
-  <w:p>
-    <w:pPr>
-      <w:pStyle w:val="Header"/>
-      <w:jc w:val="center"/>
-    </w:pPr>
-    <w:r>
-      <w:t>|| SHRI GURUVAY NAMAH||</w:t>
-    </w:r>
-  </w:p>
-</w:hdr>
 </file>
 
 <file path=word/numbering.xml><?xml version="1.0" encoding="utf-8"?>
@@ -6226,116 +5872,6 @@
         </w:p>
       </w:docPartBody>
     </w:docPart>
-    <w:docPart>
-      <w:docPartPr>
-        <w:name w:val="142683A18EB34A6EB0F40EEA1B31ACCF"/>
-        <w:category>
-          <w:name w:val="General"/>
-          <w:gallery w:val="placeholder"/>
-        </w:category>
-        <w:types>
-          <w:type w:val="bbPlcHdr"/>
-        </w:types>
-        <w:behaviors>
-          <w:behavior w:val="content"/>
-        </w:behaviors>
-        <w:guid w:val="{49FF5E21-8F9F-4CB3-9652-16D8FBECB624}"/>
-      </w:docPartPr>
-      <w:docPartBody>
-        <w:p>
-          <w:pPr>
-            <w:pStyle w:val="142683A18EB34A6EB0F40EEA1B31ACCF"/>
-          </w:pPr>
-          <w:r>
-            <w:t>[Start Date]</w:t>
-          </w:r>
-        </w:p>
-      </w:docPartBody>
-    </w:docPart>
-    <w:docPart>
-      <w:docPartPr>
-        <w:name w:val="405DF030BECD4CA8BC0485874C5B69E8"/>
-        <w:category>
-          <w:name w:val="General"/>
-          <w:gallery w:val="placeholder"/>
-        </w:category>
-        <w:types>
-          <w:type w:val="bbPlcHdr"/>
-        </w:types>
-        <w:behaviors>
-          <w:behavior w:val="content"/>
-        </w:behaviors>
-        <w:guid w:val="{5CEC63D9-AEFF-456E-A5C8-E9A6AB4DCB4C}"/>
-      </w:docPartPr>
-      <w:docPartBody>
-        <w:p>
-          <w:pPr>
-            <w:pStyle w:val="405DF030BECD4CA8BC0485874C5B69E8"/>
-          </w:pPr>
-          <w:r>
-            <w:rPr>
-              <w:rStyle w:val="PlaceholderText"/>
-            </w:rPr>
-            <w:t>[End Date]</w:t>
-          </w:r>
-        </w:p>
-      </w:docPartBody>
-    </w:docPart>
-    <w:docPart>
-      <w:docPartPr>
-        <w:name w:val="42D10C02AC794982AC29EF93A4FB47BF"/>
-        <w:category>
-          <w:name w:val="General"/>
-          <w:gallery w:val="placeholder"/>
-        </w:category>
-        <w:types>
-          <w:type w:val="bbPlcHdr"/>
-        </w:types>
-        <w:behaviors>
-          <w:behavior w:val="content"/>
-        </w:behaviors>
-        <w:guid w:val="{A560486F-F262-4DE1-AAFB-14370459DCFF}"/>
-      </w:docPartPr>
-      <w:docPartBody>
-        <w:p>
-          <w:pPr>
-            <w:pStyle w:val="42D10C02AC794982AC29EF93A4FB47BF"/>
-          </w:pPr>
-          <w:r>
-            <w:t>[Start Date]</w:t>
-          </w:r>
-        </w:p>
-      </w:docPartBody>
-    </w:docPart>
-    <w:docPart>
-      <w:docPartPr>
-        <w:name w:val="C0A99E1787F241FEAB94337449F0B836"/>
-        <w:category>
-          <w:name w:val="General"/>
-          <w:gallery w:val="placeholder"/>
-        </w:category>
-        <w:types>
-          <w:type w:val="bbPlcHdr"/>
-        </w:types>
-        <w:behaviors>
-          <w:behavior w:val="content"/>
-        </w:behaviors>
-        <w:guid w:val="{91A4854B-0104-4A6A-A8E5-534917A6683D}"/>
-      </w:docPartPr>
-      <w:docPartBody>
-        <w:p>
-          <w:pPr>
-            <w:pStyle w:val="C0A99E1787F241FEAB94337449F0B836"/>
-          </w:pPr>
-          <w:r>
-            <w:rPr>
-              <w:rStyle w:val="PlaceholderText"/>
-            </w:rPr>
-            <w:t>[End Date]</w:t>
-          </w:r>
-        </w:p>
-      </w:docPartBody>
-    </w:docPart>
   </w:docParts>
 </w:glossaryDocument>
 </file>
@@ -6567,6 +6103,7 @@
     <w:rsid w:val="0032522A"/>
     <w:rsid w:val="00390787"/>
     <w:rsid w:val="003A3483"/>
+    <w:rsid w:val="003E752E"/>
     <w:rsid w:val="00411CBA"/>
     <w:rsid w:val="004A6EFC"/>
     <w:rsid w:val="004D32C5"/>
@@ -6604,12 +6141,14 @@
     <w:rsid w:val="00B339C3"/>
     <w:rsid w:val="00B56239"/>
     <w:rsid w:val="00B950C4"/>
+    <w:rsid w:val="00BB4551"/>
     <w:rsid w:val="00BB6F95"/>
     <w:rsid w:val="00C66403"/>
     <w:rsid w:val="00CC588A"/>
     <w:rsid w:val="00D57341"/>
     <w:rsid w:val="00D85381"/>
     <w:rsid w:val="00DA6F3C"/>
+    <w:rsid w:val="00DD57AD"/>
     <w:rsid w:val="00E00BF8"/>
     <w:rsid w:val="00E15211"/>
     <w:rsid w:val="00E430CD"/>
@@ -10359,6 +9898,10 @@
 </file>
 
 <file path=customXml/item1.xml><?xml version="1.0" encoding="utf-8"?>
+<b:Sources xmlns:b="http://schemas.openxmlformats.org/officeDocument/2006/bibliography" xmlns="http://schemas.openxmlformats.org/officeDocument/2006/bibliography" SelectedStyle="\APA.XSL" StyleName="APA"/>
+</file>
+
+<file path=customXml/item2.xml><?xml version="1.0" encoding="utf-8"?>
 <?mso-contentType ?>
 <FormTemplates xmlns="http://schemas.microsoft.com/sharepoint/v3/contenttype/forms">
   <Display>DocumentLibraryForm</Display>
@@ -10367,22 +9910,18 @@
 </FormTemplates>
 </file>
 
-<file path=customXml/item2.xml><?xml version="1.0" encoding="utf-8"?>
-<b:Sources xmlns:b="http://schemas.openxmlformats.org/officeDocument/2006/bibliography" xmlns="http://schemas.openxmlformats.org/officeDocument/2006/bibliography" SelectedStyle="\APA.XSL" StyleName="APA"/>
+<file path=customXml/itemProps1.xml><?xml version="1.0" encoding="utf-8"?>
+<ds:datastoreItem xmlns:ds="http://schemas.openxmlformats.org/officeDocument/2006/customXml" ds:itemID="{A94609B6-4274-D146-9F59-CF99D01EA73C}">
+  <ds:schemaRefs>
+    <ds:schemaRef ds:uri="http://schemas.openxmlformats.org/officeDocument/2006/bibliography"/>
+  </ds:schemaRefs>
+</ds:datastoreItem>
 </file>
 
-<file path=customXml/itemProps1.xml><?xml version="1.0" encoding="utf-8"?>
+<file path=customXml/itemProps2.xml><?xml version="1.0" encoding="utf-8"?>
 <ds:datastoreItem xmlns:ds="http://schemas.openxmlformats.org/officeDocument/2006/customXml" ds:itemID="{D7F26A1B-11AC-4436-9823-0F93C6E088F6}">
   <ds:schemaRefs>
     <ds:schemaRef ds:uri="http://schemas.microsoft.com/sharepoint/v3/contenttype/forms"/>
   </ds:schemaRefs>
 </ds:datastoreItem>
-</file>
-
-<file path=customXml/itemProps2.xml><?xml version="1.0" encoding="utf-8"?>
-<ds:datastoreItem xmlns:ds="http://schemas.openxmlformats.org/officeDocument/2006/customXml" ds:itemID="{A94609B6-4274-D146-9F59-CF99D01EA73C}">
-  <ds:schemaRefs>
-    <ds:schemaRef ds:uri="http://schemas.openxmlformats.org/officeDocument/2006/bibliography"/>
-  </ds:schemaRefs>
-</ds:datastoreItem>
 </file>
</xml_diff>